<commit_message>
Commit from a new laptop
</commit_message>
<xml_diff>
--- a/06 - Frontend Frameworks/02 - ReactJS/00 - Project Assignment/ReactJS-Project-Assignment-Retake.docx
+++ b/06 - Frontend Frameworks/02 - ReactJS/00 - Project Assignment/ReactJS-Project-Assignment-Retake.docx
@@ -762,29 +762,19 @@
         <w:contextualSpacing/>
       </w:pPr>
       <w:r>
-        <w:rPr>
-          <w:highlight w:val="yellow"/>
-        </w:rPr>
         <w:t xml:space="preserve">Demonstrate use of programming concepts, </w:t>
       </w:r>
       <w:r>
         <w:rPr>
           <w:b/>
           <w:bCs/>
-          <w:highlight w:val="yellow"/>
         </w:rPr>
         <w:t>specific to the React library</w:t>
       </w:r>
       <w:r>
-        <w:rPr>
-          <w:highlight w:val="yellow"/>
-        </w:rPr>
         <w:t>: stateless and state full components, bound forms, synthetic events, Component Stylin</w:t>
       </w:r>
       <w:r>
-        <w:rPr>
-          <w:highlight w:val="yellow"/>
-        </w:rPr>
         <w:t>g, etc</w:t>
       </w:r>
       <w:r>
@@ -953,7 +943,6 @@
         <w:rPr>
           <w:b/>
           <w:bCs/>
-          <w:highlight w:val="yellow"/>
         </w:rPr>
         <w:t>separate CSS files</w:t>
       </w:r>
@@ -976,7 +965,6 @@
         <w:rPr>
           <w:b/>
           <w:bCs/>
-          <w:highlight w:val="yellow"/>
         </w:rPr>
         <w:t>documentation</w:t>
       </w:r>
@@ -1005,9 +993,6 @@
         <w:t xml:space="preserve"> </w:t>
       </w:r>
       <w:r>
-        <w:rPr>
-          <w:highlight w:val="yellow"/>
-        </w:rPr>
         <w:t>React Hooks, Context API</w:t>
       </w:r>
     </w:p>

</xml_diff>